<commit_message>
Fixed Bill Miller's institution; my bad; updated upcoming seminars
</commit_message>
<xml_diff>
--- a/assets/abstracts/Flyer_seminar55.docx
+++ b/assets/abstracts/Flyer_seminar55.docx
@@ -531,7 +531,7 @@
           <w:sz w:val="28"/>
           <w:szCs w:val="28"/>
         </w:rPr>
-        <w:t>William Hughes Miller, California Institute of Technology</w:t>
+        <w:t xml:space="preserve">William Hughes Miller, </w:t>
       </w:r>
       <w:r>
         <w:rPr>
@@ -539,7 +539,7 @@
           <w:sz w:val="28"/>
           <w:szCs w:val="28"/>
         </w:rPr>
-        <w:t xml:space="preserve">, </w:t>
+        <w:t xml:space="preserve">University of </w:t>
       </w:r>
       <w:r>
         <w:rPr>
@@ -547,6 +547,23 @@
           <w:sz w:val="28"/>
           <w:szCs w:val="28"/>
         </w:rPr>
+        <w:t>California</w:t>
+      </w:r>
+      <w:r>
+        <w:rPr>
+          <w:rFonts w:ascii="Times New Roman" w:hAnsi="Times New Roman"/>
+          <w:sz w:val="28"/>
+          <w:szCs w:val="28"/>
+        </w:rPr>
+        <w:t xml:space="preserve">, Berkeley, </w:t>
+      </w:r>
+      <w:proofErr w:type="gramStart"/>
+      <w:r>
+        <w:rPr>
+          <w:rFonts w:ascii="Times New Roman" w:hAnsi="Times New Roman"/>
+          <w:sz w:val="28"/>
+          <w:szCs w:val="28"/>
+        </w:rPr>
         <w:t>U</w:t>
       </w:r>
       <w:r>
@@ -557,6 +574,7 @@
         </w:rPr>
         <w:t>SA..</w:t>
       </w:r>
+      <w:proofErr w:type="gramEnd"/>
       <w:r>
         <w:rPr>
           <w:rFonts w:ascii="Times New Roman" w:eastAsia="Times New Roman" w:hAnsi="Times New Roman"/>
@@ -662,6 +680,7 @@
         </w:rPr>
         <w:t>……</w:t>
       </w:r>
+      <w:proofErr w:type="gramStart"/>
       <w:r>
         <w:rPr>
           <w:rFonts w:ascii="Times New Roman" w:hAnsi="Times New Roman"/>
@@ -670,6 +689,7 @@
         </w:rPr>
         <w:t>…..</w:t>
       </w:r>
+      <w:proofErr w:type="gramEnd"/>
       <w:r>
         <w:rPr>
           <w:rFonts w:ascii="Times New Roman" w:hAnsi="Times New Roman"/>
@@ -1130,7 +1150,25 @@
           <w:sz w:val="24"/>
           <w:szCs w:val="24"/>
         </w:rPr>
-        <w:t xml:space="preserve"> It is able to provide the full electronic density matrix from the one ensemble of trajectories, and the SQC windowing methodology correctly describes detailed balance (unlike the traditional Ehrenfest approach).  Calculations can be (equivalently) carried out in the adiabatic or a diabatic representation of the electronic states, and most recently it has been shown that a modification of the canonical equations of motion in the adiabatic representation eliminates (without approximation) the need for second-derivative coupling terms. </w:t>
+        <w:t xml:space="preserve"> It </w:t>
+      </w:r>
+      <w:proofErr w:type="gramStart"/>
+      <w:r>
+        <w:rPr>
+          <w:rFonts w:ascii="Times New Roman" w:hAnsi="Times New Roman"/>
+          <w:sz w:val="24"/>
+          <w:szCs w:val="24"/>
+        </w:rPr>
+        <w:t>is able to</w:t>
+      </w:r>
+      <w:proofErr w:type="gramEnd"/>
+      <w:r>
+        <w:rPr>
+          <w:rFonts w:ascii="Times New Roman" w:hAnsi="Times New Roman"/>
+          <w:sz w:val="24"/>
+          <w:szCs w:val="24"/>
+        </w:rPr>
+        <w:t xml:space="preserve"> provide the full electronic density matrix from the one ensemble of trajectories, and the SQC windowing methodology correctly describes detailed balance (unlike the traditional Ehrenfest approach).  Calculations can be (equivalently) carried out in the adiabatic or a diabatic representation of the electronic states, and most recently it has been shown that a modification of the canonical equations of motion in the adiabatic representation eliminates (without approximation) the need for second-derivative coupling terms. </w:t>
       </w:r>
     </w:p>
     <w:p>
@@ -1286,7 +1324,25 @@
           <w:sz w:val="24"/>
           <w:szCs w:val="24"/>
         </w:rPr>
-        <w:t>Time: Sep 13, 2023 10:00 AM Eastern Time (US and Canada)</w:t>
+        <w:t xml:space="preserve">Time: Sep 13, </w:t>
+      </w:r>
+      <w:proofErr w:type="gramStart"/>
+      <w:r>
+        <w:rPr>
+          <w:rFonts w:asciiTheme="minorHAnsi" w:hAnsiTheme="minorHAnsi" w:cstheme="minorHAnsi"/>
+          <w:sz w:val="24"/>
+          <w:szCs w:val="24"/>
+        </w:rPr>
+        <w:t>2023</w:t>
+      </w:r>
+      <w:proofErr w:type="gramEnd"/>
+      <w:r>
+        <w:rPr>
+          <w:rFonts w:asciiTheme="minorHAnsi" w:hAnsiTheme="minorHAnsi" w:cstheme="minorHAnsi"/>
+          <w:sz w:val="24"/>
+          <w:szCs w:val="24"/>
+        </w:rPr>
+        <w:t xml:space="preserve"> 10:00 AM Eastern Time (US and Canada)</w:t>
       </w:r>
     </w:p>
     <w:p>

</xml_diff>